<commit_message>
added keywords, updated bios, added JTF acknowledgement
</commit_message>
<xml_diff>
--- a/manuscript/word/abstract_keywords_bios.docx
+++ b/manuscript/word/abstract_keywords_bios.docx
@@ -78,6 +78,16 @@
     </w:p>
     <w:p>
       <w:r>
+        <w:t>Dysfunction</w:t>
+      </w:r>
+    </w:p>
+    <w:p>
+      <w:r>
+        <w:t>Biological function</w:t>
+      </w:r>
+    </w:p>
+    <w:p>
+      <w:r>
         <w:t>Philosophy of medicine</w:t>
       </w:r>
     </w:p>
@@ -91,6 +101,18 @@
         <w:spacing w:after="0" w:line="240" w:lineRule="auto"/>
         <w:ind w:firstLine="0"/>
       </w:pPr>
+    </w:p>
+    <w:p>
+      <w:pPr>
+        <w:spacing w:after="0" w:line="240" w:lineRule="auto"/>
+        <w:ind w:firstLine="0"/>
+        <w:rPr>
+          <w:rFonts w:asciiTheme="majorHAnsi" w:eastAsiaTheme="majorEastAsia" w:hAnsiTheme="majorHAnsi" w:cstheme="majorBidi"/>
+          <w:color w:val="2F5496" w:themeColor="accent1" w:themeShade="BF"/>
+          <w:sz w:val="32"/>
+          <w:szCs w:val="32"/>
+        </w:rPr>
+      </w:pPr>
       <w:r>
         <w:br w:type="page"/>
       </w:r>
@@ -109,7 +131,7 @@
         <w:pStyle w:val="Heading2"/>
       </w:pPr>
       <w:r>
-        <w:t>Joshua R. Christie</w:t>
+        <w:t>Joshua Christie</w:t>
       </w:r>
     </w:p>
     <w:p>
@@ -131,7 +153,22 @@
         <w:t xml:space="preserve"> </w:t>
       </w:r>
       <w:r>
-        <w:t xml:space="preserve">is an evolutionary biologist who worked with </w:t>
+        <w:t xml:space="preserve">is an evolutionary biologist who worked </w:t>
+      </w:r>
+      <w:r>
+        <w:t>on integrating theoretical models with philosophical theories on biological function</w:t>
+      </w:r>
+      <w:r>
+        <w:t>,</w:t>
+      </w:r>
+      <w:r>
+        <w:t xml:space="preserve"> </w:t>
+      </w:r>
+      <w:r>
+        <w:t>with</w:t>
+      </w:r>
+      <w:r>
+        <w:t xml:space="preserve"> </w:t>
       </w:r>
       <w:r>
         <w:t xml:space="preserve">the </w:t>
@@ -161,19 +198,13 @@
         <w:t xml:space="preserve">at the Charles Perkins Centre, a multidisciplinary research institute </w:t>
       </w:r>
       <w:r>
-        <w:t>at the University of Sydney</w:t>
-      </w:r>
-      <w:r>
-        <w:t xml:space="preserve"> </w:t>
+        <w:t xml:space="preserve">at the University of Sydney </w:t>
       </w:r>
       <w:r>
         <w:t>examining lifestyle-related disease</w:t>
       </w:r>
       <w:r>
-        <w:t>,</w:t>
-      </w:r>
-      <w:r>
-        <w:t xml:space="preserve"> on integrating theoretical models with philosophical theories on biological function. He developed methods to operationalise and quantify biological function, as well as using natural language processing to understand how biologists use the concept of "function" in the literature.</w:t>
+        <w:t>. He developed methods to operationalise and quantify biological function, as well as using natural language processing to understand how biologists use the concept of "function" in the literature.</w:t>
       </w:r>
     </w:p>
     <w:p/>
@@ -210,7 +241,7 @@
         <w:pStyle w:val="Heading2"/>
       </w:pPr>
       <w:r>
-        <w:t>Stefan A. Gawronski</w:t>
+        <w:t>Stefan Gawronski</w:t>
       </w:r>
     </w:p>
     <w:p>
@@ -232,54 +263,53 @@
         <w:t xml:space="preserve"> </w:t>
       </w:r>
       <w:r>
-        <w:t>is a researcher in the Theory and Methods in Bioscience group at the Charles Perkins Centre, a multid</w:t>
-      </w:r>
-      <w:r>
-        <w:t xml:space="preserve">isciplinary research institute examining lifestyle-related </w:t>
+        <w:t>is a research</w:t>
+      </w:r>
+      <w:r>
+        <w:t xml:space="preserve"> assistant</w:t>
+      </w:r>
+      <w:r>
+        <w:t xml:space="preserve"> in the Theory and Methods in Bioscience group at the Charles Perkins Centre, a multid</w:t>
+      </w:r>
+      <w:r>
+        <w:t>isciplinary research institute</w:t>
+      </w:r>
+      <w:r>
+        <w:t xml:space="preserve"> at the University </w:t>
       </w:r>
       <w:r>
         <w:lastRenderedPageBreak/>
-        <w:t>disease</w:t>
+        <w:t>of Sydney</w:t>
+      </w:r>
+      <w:r>
+        <w:t xml:space="preserve"> examining lifestyle-related disease</w:t>
       </w:r>
       <w:r>
         <w:t>.</w:t>
       </w:r>
       <w:r>
-        <w:t xml:space="preserve"> He is a postgraduate student in the Sch</w:t>
-      </w:r>
-      <w:r>
-        <w:t xml:space="preserve">ool of History and Philosophy of Science, and </w:t>
-      </w:r>
-      <w:r>
-        <w:t>works</w:t>
-      </w:r>
-      <w:r>
-        <w:t xml:space="preserve"> in the School of Humanities, Philosophy</w:t>
-      </w:r>
-      <w:r>
-        <w:t>, at the University of Sydney.</w:t>
-      </w:r>
-      <w:r>
         <w:t xml:space="preserve"> </w:t>
       </w:r>
       <w:r>
-        <w:t>Hi</w:t>
-      </w:r>
-      <w:r>
-        <w:t xml:space="preserve">s research </w:t>
-      </w:r>
-      <w:r>
-        <w:t>interests are in the history and philosophy of the life sciences.</w:t>
-      </w:r>
-    </w:p>
-    <w:p/>
+        <w:t xml:space="preserve">His current work applies methods of experimental philosophy to topics </w:t>
+      </w:r>
+      <w:r>
+        <w:t>such as</w:t>
+      </w:r>
+      <w:r>
+        <w:t xml:space="preserve"> concepts of biological function and genetic essentialist biases. </w:t>
+      </w:r>
+      <w:r>
+        <w:t xml:space="preserve"> His research interests focus on the history and philosophy of biology.  </w:t>
+      </w:r>
+    </w:p>
     <w:p/>
     <w:p>
       <w:pPr>
         <w:pStyle w:val="Heading2"/>
       </w:pPr>
       <w:r>
-        <w:t>Paul E. Griffiths</w:t>
+        <w:t>Paul Griffiths</w:t>
       </w:r>
     </w:p>
     <w:p>

</xml_diff>